<commit_message>
fix: change email and phone number in price.docx
</commit_message>
<xml_diff>
--- a/price.docx
+++ b/price.docx
@@ -1,6 +1,6 @@
 
 <file path=word/document.xml><?xml version="1.0" encoding="utf-8"?>
-<w:document xmlns:wpc="http://schemas.microsoft.com/office/word/2010/wordprocessingCanvas" xmlns:cx="http://schemas.microsoft.com/office/drawing/2014/chartex" xmlns:cx1="http://schemas.microsoft.com/office/drawing/2015/9/8/chartex" xmlns:cx2="http://schemas.microsoft.com/office/drawing/2015/10/21/chartex" xmlns:cx3="http://schemas.microsoft.com/office/drawing/2016/5/9/chartex" xmlns:cx4="http://schemas.microsoft.com/office/drawing/2016/5/10/chartex" xmlns:cx5="http://schemas.microsoft.com/office/drawing/2016/5/11/chartex" xmlns:cx6="http://schemas.microsoft.com/office/drawing/2016/5/12/chartex" xmlns:cx7="http://schemas.microsoft.com/office/drawing/2016/5/13/chartex" xmlns:cx8="http://schemas.microsoft.com/office/drawing/2016/5/14/chartex" xmlns:mc="http://schemas.openxmlformats.org/markup-compatibility/2006" xmlns:aink="http://schemas.microsoft.com/office/drawing/2016/ink" xmlns:am3d="http://schemas.microsoft.com/office/drawing/2017/model3d" xmlns:o="urn:schemas-microsoft-com:office:office" xmlns:r="http://schemas.openxmlformats.org/officeDocument/2006/relationships" xmlns:m="http://schemas.openxmlformats.org/officeDocument/2006/math" xmlns:v="urn:schemas-microsoft-com:vml" xmlns:wp14="http://schemas.microsoft.com/office/word/2010/wordprocessingDrawing" xmlns:wp="http://schemas.openxmlformats.org/drawingml/2006/wordprocessingDrawing" xmlns:w10="urn:schemas-microsoft-com:office:word" xmlns:w="http://schemas.openxmlformats.org/wordprocessingml/2006/main" xmlns:w14="http://schemas.microsoft.com/office/word/2010/wordml" xmlns:w15="http://schemas.microsoft.com/office/word/2012/wordml" xmlns:w16cex="http://schemas.microsoft.com/office/word/2018/wordml/cex" xmlns:w16cid="http://schemas.microsoft.com/office/word/2016/wordml/cid" xmlns:w16="http://schemas.microsoft.com/office/word/2018/wordml" xmlns:w16se="http://schemas.microsoft.com/office/word/2015/wordml/symex" xmlns:wpg="http://schemas.microsoft.com/office/word/2010/wordprocessingGroup" xmlns:wpi="http://schemas.microsoft.com/office/word/2010/wordprocessingInk" xmlns:wne="http://schemas.microsoft.com/office/word/2006/wordml" xmlns:wps="http://schemas.microsoft.com/office/word/2010/wordprocessingShape" mc:Ignorable="w14 w15 w16se w16cid w16 w16cex wp14">
+<w:document xmlns:wpc="http://schemas.microsoft.com/office/word/2010/wordprocessingCanvas" xmlns:cx="http://schemas.microsoft.com/office/drawing/2014/chartex" xmlns:cx1="http://schemas.microsoft.com/office/drawing/2015/9/8/chartex" xmlns:cx2="http://schemas.microsoft.com/office/drawing/2015/10/21/chartex" xmlns:cx3="http://schemas.microsoft.com/office/drawing/2016/5/9/chartex" xmlns:cx4="http://schemas.microsoft.com/office/drawing/2016/5/10/chartex" xmlns:cx5="http://schemas.microsoft.com/office/drawing/2016/5/11/chartex" xmlns:cx6="http://schemas.microsoft.com/office/drawing/2016/5/12/chartex" xmlns:cx7="http://schemas.microsoft.com/office/drawing/2016/5/13/chartex" xmlns:cx8="http://schemas.microsoft.com/office/drawing/2016/5/14/chartex" xmlns:mc="http://schemas.openxmlformats.org/markup-compatibility/2006" xmlns:aink="http://schemas.microsoft.com/office/drawing/2016/ink" xmlns:am3d="http://schemas.microsoft.com/office/drawing/2017/model3d" xmlns:o="urn:schemas-microsoft-com:office:office" xmlns:r="http://schemas.openxmlformats.org/officeDocument/2006/relationships" xmlns:m="http://schemas.openxmlformats.org/officeDocument/2006/math" xmlns:v="urn:schemas-microsoft-com:vml" xmlns:wp14="http://schemas.microsoft.com/office/word/2010/wordprocessingDrawing" xmlns:wp="http://schemas.openxmlformats.org/drawingml/2006/wordprocessingDrawing" xmlns:w10="urn:schemas-microsoft-com:office:word" xmlns:w="http://schemas.openxmlformats.org/wordprocessingml/2006/main" xmlns:w14="http://schemas.microsoft.com/office/word/2010/wordml" xmlns:w15="http://schemas.microsoft.com/office/word/2012/wordml" xmlns:w16cex="http://schemas.microsoft.com/office/word/2018/wordml/cex" xmlns:w16cid="http://schemas.microsoft.com/office/word/2016/wordml/cid" xmlns:w16="http://schemas.microsoft.com/office/word/2018/wordml" xmlns:w16sdtdh="http://schemas.microsoft.com/office/word/2020/wordml/sdtdatahash" xmlns:w16se="http://schemas.microsoft.com/office/word/2015/wordml/symex" xmlns:wpg="http://schemas.microsoft.com/office/word/2010/wordprocessingGroup" xmlns:wpi="http://schemas.microsoft.com/office/word/2010/wordprocessingInk" xmlns:wne="http://schemas.microsoft.com/office/word/2006/wordml" xmlns:wps="http://schemas.microsoft.com/office/word/2010/wordprocessingShape" mc:Ignorable="w14 w15 w16se w16cid w16 w16cex w16sdtdh wp14">
   <w:body>
     <w:p>
       <w:pPr>
@@ -253,9 +253,8 @@
                                 <w:szCs w:val="18"/>
                                 <w:lang w:val="be-BY"/>
                               </w:rPr>
-                              <w:t xml:space="preserve"> +375296903723 (</w:t>
+                              <w:t xml:space="preserve"> +375</w:t>
                             </w:r>
-                            <w:proofErr w:type="spellStart"/>
                             <w:r>
                               <w:rPr>
                                 <w:b/>
@@ -264,40 +263,27 @@
                                 <w:szCs w:val="18"/>
                                 <w:lang w:val="en-US"/>
                               </w:rPr>
-                              <w:t>wataspp</w:t>
+                              <w:t>447991997</w:t>
                             </w:r>
-                            <w:proofErr w:type="spellEnd"/>
                             <w:r>
                               <w:rPr>
                                 <w:b/>
                                 <w:color w:val="0F086C"/>
                                 <w:sz w:val="18"/>
                                 <w:szCs w:val="18"/>
+                                <w:lang w:val="be-BY"/>
+                              </w:rPr>
+                              <w:t xml:space="preserve"> (</w:t>
+                            </w:r>
+                            <w:r>
+                              <w:rPr>
+                                <w:b/>
+                                <w:color w:val="0F086C"/>
+                                <w:sz w:val="18"/>
+                                <w:szCs w:val="18"/>
                                 <w:lang w:val="en-US"/>
                               </w:rPr>
-                              <w:t xml:space="preserve">, </w:t>
-                            </w:r>
-                            <w:proofErr w:type="spellStart"/>
-                            <w:r>
-                              <w:rPr>
-                                <w:b/>
-                                <w:color w:val="0F086C"/>
-                                <w:sz w:val="18"/>
-                                <w:szCs w:val="18"/>
-                                <w:lang w:val="en-US"/>
-                              </w:rPr>
-                              <w:t>viber</w:t>
-                            </w:r>
-                            <w:proofErr w:type="spellEnd"/>
-                            <w:r>
-                              <w:rPr>
-                                <w:b/>
-                                <w:color w:val="0F086C"/>
-                                <w:sz w:val="18"/>
-                                <w:szCs w:val="18"/>
-                                <w:lang w:val="en-US"/>
-                              </w:rPr>
-                              <w:t>, telegram)</w:t>
+                              <w:t>wataspp, viber, telegram)</w:t>
                             </w:r>
                           </w:p>
                           <w:p>
@@ -340,7 +326,29 @@
                                 <w:shd w:val="clear" w:color="auto" w:fill="E9EEF6"/>
                                 <w:lang w:val="en-US"/>
                               </w:rPr>
-                              <w:t>aktcarsinfo@gmail.com</w:t>
+                              <w:t>a</w:t>
+                            </w:r>
+                            <w:r>
+                              <w:rPr>
+                                <w:rFonts w:ascii="Roboto" w:hAnsi="Roboto"/>
+                                <w:color w:val="1F1F1F"/>
+                                <w:sz w:val="21"/>
+                                <w:szCs w:val="21"/>
+                                <w:shd w:val="clear" w:color="auto" w:fill="E9EEF6"/>
+                                <w:lang w:val="en-US"/>
+                              </w:rPr>
+                              <w:t>c</w:t>
+                            </w:r>
+                            <w:r>
+                              <w:rPr>
+                                <w:rFonts w:ascii="Roboto" w:hAnsi="Roboto"/>
+                                <w:color w:val="1F1F1F"/>
+                                <w:sz w:val="21"/>
+                                <w:szCs w:val="21"/>
+                                <w:shd w:val="clear" w:color="auto" w:fill="E9EEF6"/>
+                                <w:lang w:val="en-US"/>
+                              </w:rPr>
+                              <w:t>tcarsinfo@gmail.com</w:t>
                             </w:r>
                           </w:p>
                           <w:p>
@@ -565,9 +573,8 @@
                           <w:szCs w:val="18"/>
                           <w:lang w:val="be-BY"/>
                         </w:rPr>
-                        <w:t xml:space="preserve"> +375296903723 (</w:t>
+                        <w:t xml:space="preserve"> +375</w:t>
                       </w:r>
-                      <w:proofErr w:type="spellStart"/>
                       <w:r>
                         <w:rPr>
                           <w:b/>
@@ -576,40 +583,27 @@
                           <w:szCs w:val="18"/>
                           <w:lang w:val="en-US"/>
                         </w:rPr>
-                        <w:t>wataspp</w:t>
+                        <w:t>447991997</w:t>
                       </w:r>
-                      <w:proofErr w:type="spellEnd"/>
                       <w:r>
                         <w:rPr>
                           <w:b/>
                           <w:color w:val="0F086C"/>
                           <w:sz w:val="18"/>
                           <w:szCs w:val="18"/>
+                          <w:lang w:val="be-BY"/>
+                        </w:rPr>
+                        <w:t xml:space="preserve"> (</w:t>
+                      </w:r>
+                      <w:r>
+                        <w:rPr>
+                          <w:b/>
+                          <w:color w:val="0F086C"/>
+                          <w:sz w:val="18"/>
+                          <w:szCs w:val="18"/>
                           <w:lang w:val="en-US"/>
                         </w:rPr>
-                        <w:t xml:space="preserve">, </w:t>
-                      </w:r>
-                      <w:proofErr w:type="spellStart"/>
-                      <w:r>
-                        <w:rPr>
-                          <w:b/>
-                          <w:color w:val="0F086C"/>
-                          <w:sz w:val="18"/>
-                          <w:szCs w:val="18"/>
-                          <w:lang w:val="en-US"/>
-                        </w:rPr>
-                        <w:t>viber</w:t>
-                      </w:r>
-                      <w:proofErr w:type="spellEnd"/>
-                      <w:r>
-                        <w:rPr>
-                          <w:b/>
-                          <w:color w:val="0F086C"/>
-                          <w:sz w:val="18"/>
-                          <w:szCs w:val="18"/>
-                          <w:lang w:val="en-US"/>
-                        </w:rPr>
-                        <w:t>, telegram)</w:t>
+                        <w:t>wataspp, viber, telegram)</w:t>
                       </w:r>
                     </w:p>
                     <w:p>
@@ -652,7 +646,29 @@
                           <w:shd w:val="clear" w:color="auto" w:fill="E9EEF6"/>
                           <w:lang w:val="en-US"/>
                         </w:rPr>
-                        <w:t>aktcarsinfo@gmail.com</w:t>
+                        <w:t>a</w:t>
+                      </w:r>
+                      <w:r>
+                        <w:rPr>
+                          <w:rFonts w:ascii="Roboto" w:hAnsi="Roboto"/>
+                          <w:color w:val="1F1F1F"/>
+                          <w:sz w:val="21"/>
+                          <w:szCs w:val="21"/>
+                          <w:shd w:val="clear" w:color="auto" w:fill="E9EEF6"/>
+                          <w:lang w:val="en-US"/>
+                        </w:rPr>
+                        <w:t>c</w:t>
+                      </w:r>
+                      <w:r>
+                        <w:rPr>
+                          <w:rFonts w:ascii="Roboto" w:hAnsi="Roboto"/>
+                          <w:color w:val="1F1F1F"/>
+                          <w:sz w:val="21"/>
+                          <w:szCs w:val="21"/>
+                          <w:shd w:val="clear" w:color="auto" w:fill="E9EEF6"/>
+                          <w:lang w:val="en-US"/>
+                        </w:rPr>
+                        <w:t>tcarsinfo@gmail.com</w:t>
                       </w:r>
                     </w:p>
                     <w:p>
@@ -1223,7 +1239,28 @@
                                 <w:szCs w:val="21"/>
                                 <w:shd w:val="clear" w:color="auto" w:fill="E9EEF6"/>
                               </w:rPr>
-                              <w:t>aktcarsinfo@gmail.com</w:t>
+                              <w:t>a</w:t>
+                            </w:r>
+                            <w:r>
+                              <w:rPr>
+                                <w:rFonts w:ascii="Roboto" w:hAnsi="Roboto"/>
+                                <w:color w:val="1F1F1F"/>
+                                <w:sz w:val="21"/>
+                                <w:szCs w:val="21"/>
+                                <w:shd w:val="clear" w:color="auto" w:fill="E9EEF6"/>
+                                <w:lang w:val="en-US"/>
+                              </w:rPr>
+                              <w:t>c</w:t>
+                            </w:r>
+                            <w:r>
+                              <w:rPr>
+                                <w:rFonts w:ascii="Roboto" w:hAnsi="Roboto"/>
+                                <w:color w:val="1F1F1F"/>
+                                <w:sz w:val="21"/>
+                                <w:szCs w:val="21"/>
+                                <w:shd w:val="clear" w:color="auto" w:fill="E9EEF6"/>
+                              </w:rPr>
+                              <w:t>tcarsinfo@gmail.com</w:t>
                             </w:r>
                           </w:p>
                           <w:p>
@@ -1735,7 +1772,28 @@
                           <w:szCs w:val="21"/>
                           <w:shd w:val="clear" w:color="auto" w:fill="E9EEF6"/>
                         </w:rPr>
-                        <w:t>aktcarsinfo@gmail.com</w:t>
+                        <w:t>a</w:t>
+                      </w:r>
+                      <w:r>
+                        <w:rPr>
+                          <w:rFonts w:ascii="Roboto" w:hAnsi="Roboto"/>
+                          <w:color w:val="1F1F1F"/>
+                          <w:sz w:val="21"/>
+                          <w:szCs w:val="21"/>
+                          <w:shd w:val="clear" w:color="auto" w:fill="E9EEF6"/>
+                          <w:lang w:val="en-US"/>
+                        </w:rPr>
+                        <w:t>c</w:t>
+                      </w:r>
+                      <w:r>
+                        <w:rPr>
+                          <w:rFonts w:ascii="Roboto" w:hAnsi="Roboto"/>
+                          <w:color w:val="1F1F1F"/>
+                          <w:sz w:val="21"/>
+                          <w:szCs w:val="21"/>
+                          <w:shd w:val="clear" w:color="auto" w:fill="E9EEF6"/>
+                        </w:rPr>
+                        <w:t>tcarsinfo@gmail.com</w:t>
                       </w:r>
                     </w:p>
                     <w:p>
@@ -1995,39 +2053,7 @@
           <w:szCs w:val="22"/>
         </w:rPr>
         <w:tab/>
-        <w:t xml:space="preserve">200$ / </w:t>
-      </w:r>
-      <w:proofErr w:type="spellStart"/>
-      <w:r>
-        <w:rPr>
-          <w:sz w:val="22"/>
-          <w:szCs w:val="22"/>
-        </w:rPr>
-        <w:t>Мото</w:t>
-      </w:r>
-      <w:proofErr w:type="spellEnd"/>
-      <w:r>
-        <w:rPr>
-          <w:sz w:val="22"/>
-          <w:szCs w:val="22"/>
-        </w:rPr>
-        <w:t>/</w:t>
-      </w:r>
-      <w:proofErr w:type="spellStart"/>
-      <w:r>
-        <w:rPr>
-          <w:sz w:val="22"/>
-          <w:szCs w:val="22"/>
-        </w:rPr>
-        <w:t>квадро</w:t>
-      </w:r>
-      <w:proofErr w:type="spellEnd"/>
-      <w:r>
-        <w:rPr>
-          <w:sz w:val="22"/>
-          <w:szCs w:val="22"/>
-        </w:rPr>
-        <w:t>/гидро цикл - включает портовый сбор (220 Лари), приемку техники из контейнера, выгрузку, перевозку, разгрузку на нашей площадке и погрузку в автовоз. Подготовка сопроводительных документов.</w:t>
+        <w:t>200$ / Мото/квадро/гидро цикл - включает портовый сбор (220 Лари), приемку техники из контейнера, выгрузку, перевозку, разгрузку на нашей площадке и погрузку в автовоз. Подготовка сопроводительных документов.</w:t>
       </w:r>
     </w:p>
     <w:p>
@@ -2090,33 +2116,8 @@
           <w:sz w:val="22"/>
           <w:szCs w:val="22"/>
         </w:rPr>
-        <w:t xml:space="preserve"> </w:t>
-      </w:r>
-      <w:proofErr w:type="spellStart"/>
-      <w:r>
-        <w:rPr>
-          <w:sz w:val="22"/>
-          <w:szCs w:val="22"/>
-        </w:rPr>
-        <w:t>Atlantic</w:t>
-      </w:r>
-      <w:proofErr w:type="spellEnd"/>
-      <w:r>
-        <w:rPr>
-          <w:sz w:val="22"/>
-          <w:szCs w:val="22"/>
-        </w:rPr>
-        <w:t xml:space="preserve"> </w:t>
-      </w:r>
-      <w:proofErr w:type="spellStart"/>
-      <w:r>
-        <w:rPr>
-          <w:sz w:val="22"/>
-          <w:szCs w:val="22"/>
-        </w:rPr>
-        <w:t>Express</w:t>
-      </w:r>
-      <w:proofErr w:type="spellEnd"/>
+        <w:t xml:space="preserve"> Atlantic Express</w:t>
+      </w:r>
     </w:p>
     <w:p>
       <w:pPr>
@@ -2291,21 +2292,12 @@
         </w:rPr>
         <w:t xml:space="preserve">/ </w:t>
       </w:r>
-      <w:proofErr w:type="spellStart"/>
-      <w:r>
-        <w:rPr>
-          <w:sz w:val="22"/>
-          <w:szCs w:val="22"/>
-        </w:rPr>
-        <w:t>Мото</w:t>
-      </w:r>
-      <w:proofErr w:type="spellEnd"/>
-      <w:r>
-        <w:rPr>
-          <w:sz w:val="22"/>
-          <w:szCs w:val="22"/>
-        </w:rPr>
-        <w:t xml:space="preserve"> перевозка до Минска</w:t>
+      <w:r>
+        <w:rPr>
+          <w:sz w:val="22"/>
+          <w:szCs w:val="22"/>
+        </w:rPr>
+        <w:t>Мото перевозка до Минска</w:t>
       </w:r>
     </w:p>
     <w:p>
@@ -2512,23 +2504,7 @@
           <w:sz w:val="24"/>
           <w:szCs w:val="24"/>
         </w:rPr>
-        <w:t xml:space="preserve">Республика Казахстан, город Астана, район </w:t>
-      </w:r>
-      <w:proofErr w:type="spellStart"/>
-      <w:r>
-        <w:rPr>
-          <w:sz w:val="24"/>
-          <w:szCs w:val="24"/>
-        </w:rPr>
-        <w:t>Сарыарка</w:t>
-      </w:r>
-      <w:proofErr w:type="spellEnd"/>
-      <w:r>
-        <w:rPr>
-          <w:sz w:val="24"/>
-          <w:szCs w:val="24"/>
-        </w:rPr>
-        <w:t>, улица Тарас Шевченко, дом № 4/1 н.п.17</w:t>
+        <w:t>Республика Казахстан, город Астана, район Сарыарка, улица Тарас Шевченко, дом № 4/1 н.п.17</w:t>
       </w:r>
       <w:r>
         <w:rPr>
@@ -2604,70 +2580,38 @@
           <w:sz w:val="24"/>
           <w:szCs w:val="24"/>
         </w:rPr>
-        <w:t>Акционерное общество «</w:t>
-      </w:r>
-      <w:proofErr w:type="spellStart"/>
+        <w:t>Акционерное общество «ForteBank» 010017, Республика</w:t>
+      </w:r>
       <w:r>
         <w:rPr>
           <w:sz w:val="24"/>
           <w:szCs w:val="24"/>
         </w:rPr>
-        <w:t>ForteBank</w:t>
-      </w:r>
-      <w:proofErr w:type="spellEnd"/>
+        <w:t xml:space="preserve"> </w:t>
+      </w:r>
       <w:r>
         <w:rPr>
           <w:sz w:val="24"/>
           <w:szCs w:val="24"/>
         </w:rPr>
-        <w:t>» 010017, Республика</w:t>
-      </w:r>
-      <w:r>
+        <w:t xml:space="preserve">Казахстан, </w:t>
+      </w:r>
+    </w:p>
+    <w:p>
+      <w:pPr>
+        <w:ind w:hanging="142"/>
+        <w:jc w:val="left"/>
         <w:rPr>
           <w:sz w:val="24"/>
           <w:szCs w:val="24"/>
         </w:rPr>
-        <w:t xml:space="preserve"> </w:t>
-      </w:r>
+      </w:pPr>
       <w:r>
         <w:rPr>
           <w:sz w:val="24"/>
           <w:szCs w:val="24"/>
         </w:rPr>
-        <w:t xml:space="preserve">Казахстан, </w:t>
-      </w:r>
-    </w:p>
-    <w:p>
-      <w:pPr>
-        <w:ind w:hanging="142"/>
-        <w:jc w:val="left"/>
-        <w:rPr>
-          <w:sz w:val="24"/>
-          <w:szCs w:val="24"/>
-        </w:rPr>
-      </w:pPr>
-      <w:r>
-        <w:rPr>
-          <w:sz w:val="24"/>
-          <w:szCs w:val="24"/>
-        </w:rPr>
-        <w:t xml:space="preserve">г. Астана, район Есиль, ул. </w:t>
-      </w:r>
-      <w:proofErr w:type="spellStart"/>
-      <w:r>
-        <w:rPr>
-          <w:sz w:val="24"/>
-          <w:szCs w:val="24"/>
-        </w:rPr>
-        <w:t>Достык</w:t>
-      </w:r>
-      <w:proofErr w:type="spellEnd"/>
-      <w:r>
-        <w:rPr>
-          <w:sz w:val="24"/>
-          <w:szCs w:val="24"/>
-        </w:rPr>
-        <w:t>, 8/1.</w:t>
+        <w:t>г. Астана, район Есиль, ул. Достык, 8/1.</w:t>
       </w:r>
       <w:r>
         <w:rPr>
@@ -3040,7 +2984,6 @@
         <w:t xml:space="preserve">, </w:t>
       </w:r>
       <w:bookmarkStart w:id="1" w:name="_Hlk176781210"/>
-      <w:proofErr w:type="spellStart"/>
       <w:r>
         <w:rPr>
           <w:sz w:val="22"/>
@@ -3048,7 +2991,6 @@
         </w:rPr>
         <w:t>Гардабанский</w:t>
       </w:r>
-      <w:proofErr w:type="spellEnd"/>
       <w:r>
         <w:rPr>
           <w:sz w:val="22"/>
@@ -3167,27 +3109,7 @@
           <w:szCs w:val="22"/>
           <w:lang w:val="en-US"/>
         </w:rPr>
-        <w:t xml:space="preserve">Legal address: Georgia, Gardabani district, </w:t>
-      </w:r>
-      <w:proofErr w:type="spellStart"/>
-      <w:r>
-        <w:rPr>
-          <w:b/>
-          <w:sz w:val="22"/>
-          <w:szCs w:val="22"/>
-          <w:lang w:val="en-US"/>
-        </w:rPr>
-        <w:t>Jandara</w:t>
-      </w:r>
-      <w:proofErr w:type="spellEnd"/>
-      <w:r>
-        <w:rPr>
-          <w:b/>
-          <w:sz w:val="22"/>
-          <w:szCs w:val="22"/>
-          <w:lang w:val="en-US"/>
-        </w:rPr>
-        <w:t xml:space="preserve"> village, 16th street, building N l3</w:t>
+        <w:t>Legal address: Georgia, Gardabani district, Jandara village, 16th street, building N l3</w:t>
       </w:r>
       <w:bookmarkEnd w:id="3"/>
       <w:r>
@@ -3541,21 +3463,12 @@
               </w:rPr>
               <w:t>u</w:t>
             </w:r>
-            <w:proofErr w:type="spellStart"/>
             <w:r>
               <w:rPr>
                 <w:b/>
                 <w:sz w:val="20"/>
               </w:rPr>
-              <w:t>rrency</w:t>
-            </w:r>
-            <w:proofErr w:type="spellEnd"/>
-            <w:r>
-              <w:rPr>
-                <w:b/>
-                <w:sz w:val="20"/>
-              </w:rPr>
-              <w:t>)</w:t>
+              <w:t>rrency)</w:t>
             </w:r>
           </w:p>
         </w:tc>
@@ -3729,21 +3642,12 @@
                 <w:lang w:val="en-US"/>
               </w:rPr>
             </w:pPr>
-            <w:proofErr w:type="spellStart"/>
-            <w:r>
-              <w:rPr>
-                <w:sz w:val="20"/>
-                <w:lang w:val="en-US"/>
-              </w:rPr>
-              <w:t>J.P.Morgan</w:t>
-            </w:r>
-            <w:proofErr w:type="spellEnd"/>
-            <w:r>
-              <w:rPr>
-                <w:sz w:val="20"/>
-                <w:lang w:val="en-US"/>
-              </w:rPr>
-              <w:t xml:space="preserve"> SE Frankfurt am Main, Germany </w:t>
+            <w:r>
+              <w:rPr>
+                <w:sz w:val="20"/>
+                <w:lang w:val="en-US"/>
+              </w:rPr>
+              <w:t xml:space="preserve">J.P.Morgan SE Frankfurt am Main, Germany </w:t>
             </w:r>
             <w:r>
               <w:rPr>
@@ -4422,17 +4326,8 @@
                 <w:sz w:val="20"/>
                 <w:lang w:val="en-US"/>
               </w:rPr>
-              <w:t xml:space="preserve">Bank of Georgia, 29a Gagarin street, Tbilisi 0160, Georgia. </w:t>
-            </w:r>
-            <w:proofErr w:type="spellStart"/>
-            <w:r>
-              <w:rPr>
-                <w:sz w:val="20"/>
-                <w:lang w:val="en-US"/>
-              </w:rPr>
-              <w:t>Corr</w:t>
-            </w:r>
-            <w:proofErr w:type="spellEnd"/>
+              <w:t>Bank of Georgia, 29a Gagarin street, Tbilisi 0160, Georgia. Corr</w:t>
+            </w:r>
             <w:r>
               <w:rPr>
                 <w:sz w:val="20"/>
@@ -4527,39 +4422,7 @@
                 <w:sz w:val="20"/>
                 <w:lang w:val="en-US"/>
               </w:rPr>
-              <w:t xml:space="preserve">AO </w:t>
-            </w:r>
-            <w:proofErr w:type="spellStart"/>
-            <w:r>
-              <w:rPr>
-                <w:sz w:val="20"/>
-                <w:lang w:val="en-US"/>
-              </w:rPr>
-              <w:t>Raiffeisenbank</w:t>
-            </w:r>
-            <w:proofErr w:type="spellEnd"/>
-            <w:r>
-              <w:rPr>
-                <w:sz w:val="20"/>
-                <w:lang w:val="en-US"/>
-              </w:rPr>
-              <w:t xml:space="preserve">, Moscow, Russia, BIC: 044525700, </w:t>
-            </w:r>
-            <w:proofErr w:type="spellStart"/>
-            <w:r>
-              <w:rPr>
-                <w:sz w:val="20"/>
-                <w:lang w:val="en-US"/>
-              </w:rPr>
-              <w:t>Corr</w:t>
-            </w:r>
-            <w:proofErr w:type="spellEnd"/>
-            <w:r>
-              <w:rPr>
-                <w:sz w:val="20"/>
-                <w:lang w:val="en-US"/>
-              </w:rPr>
-              <w:t>/Acc: 30101810200000000700</w:t>
+              <w:t>AO Raiffeisenbank, Moscow, Russia, BIC: 044525700, Corr/Acc: 30101810200000000700</w:t>
             </w:r>
           </w:p>
         </w:tc>
@@ -4670,21 +4533,12 @@
                 <w:lang w:val="en-US"/>
               </w:rPr>
             </w:pPr>
-            <w:proofErr w:type="spellStart"/>
-            <w:r>
-              <w:rPr>
-                <w:sz w:val="20"/>
-                <w:lang w:val="en-US"/>
-              </w:rPr>
-              <w:t>Industrial&amp;Commercial</w:t>
-            </w:r>
-            <w:proofErr w:type="spellEnd"/>
-            <w:r>
-              <w:rPr>
-                <w:sz w:val="20"/>
-                <w:lang w:val="en-US"/>
-              </w:rPr>
-              <w:t xml:space="preserve"> Bank of China Limited, Luxemburg; SWIFT: ICBKLULC</w:t>
+            <w:r>
+              <w:rPr>
+                <w:sz w:val="20"/>
+                <w:lang w:val="en-US"/>
+              </w:rPr>
+              <w:t>Industrial&amp;Commercial Bank of China Limited, Luxemburg; SWIFT: ICBKLULC</w:t>
             </w:r>
           </w:p>
         </w:tc>
@@ -4714,7 +4568,7 @@
 </file>
 
 <file path=word/endnotes.xml><?xml version="1.0" encoding="utf-8"?>
-<w:endnotes xmlns:wpc="http://schemas.microsoft.com/office/word/2010/wordprocessingCanvas" xmlns:cx="http://schemas.microsoft.com/office/drawing/2014/chartex" xmlns:cx1="http://schemas.microsoft.com/office/drawing/2015/9/8/chartex" xmlns:cx2="http://schemas.microsoft.com/office/drawing/2015/10/21/chartex" xmlns:cx3="http://schemas.microsoft.com/office/drawing/2016/5/9/chartex" xmlns:cx4="http://schemas.microsoft.com/office/drawing/2016/5/10/chartex" xmlns:cx5="http://schemas.microsoft.com/office/drawing/2016/5/11/chartex" xmlns:cx6="http://schemas.microsoft.com/office/drawing/2016/5/12/chartex" xmlns:cx7="http://schemas.microsoft.com/office/drawing/2016/5/13/chartex" xmlns:cx8="http://schemas.microsoft.com/office/drawing/2016/5/14/chartex" xmlns:mc="http://schemas.openxmlformats.org/markup-compatibility/2006" xmlns:aink="http://schemas.microsoft.com/office/drawing/2016/ink" xmlns:am3d="http://schemas.microsoft.com/office/drawing/2017/model3d" xmlns:o="urn:schemas-microsoft-com:office:office" xmlns:r="http://schemas.openxmlformats.org/officeDocument/2006/relationships" xmlns:m="http://schemas.openxmlformats.org/officeDocument/2006/math" xmlns:v="urn:schemas-microsoft-com:vml" xmlns:wp14="http://schemas.microsoft.com/office/word/2010/wordprocessingDrawing" xmlns:wp="http://schemas.openxmlformats.org/drawingml/2006/wordprocessingDrawing" xmlns:w10="urn:schemas-microsoft-com:office:word" xmlns:w="http://schemas.openxmlformats.org/wordprocessingml/2006/main" xmlns:w14="http://schemas.microsoft.com/office/word/2010/wordml" xmlns:w15="http://schemas.microsoft.com/office/word/2012/wordml" xmlns:w16cex="http://schemas.microsoft.com/office/word/2018/wordml/cex" xmlns:w16cid="http://schemas.microsoft.com/office/word/2016/wordml/cid" xmlns:w16="http://schemas.microsoft.com/office/word/2018/wordml" xmlns:w16se="http://schemas.microsoft.com/office/word/2015/wordml/symex" xmlns:wpg="http://schemas.microsoft.com/office/word/2010/wordprocessingGroup" xmlns:wpi="http://schemas.microsoft.com/office/word/2010/wordprocessingInk" xmlns:wne="http://schemas.microsoft.com/office/word/2006/wordml" xmlns:wps="http://schemas.microsoft.com/office/word/2010/wordprocessingShape" mc:Ignorable="w14 w15 w16se w16cid w16 w16cex wp14">
+<w:endnotes xmlns:wpc="http://schemas.microsoft.com/office/word/2010/wordprocessingCanvas" xmlns:cx="http://schemas.microsoft.com/office/drawing/2014/chartex" xmlns:cx1="http://schemas.microsoft.com/office/drawing/2015/9/8/chartex" xmlns:cx2="http://schemas.microsoft.com/office/drawing/2015/10/21/chartex" xmlns:cx3="http://schemas.microsoft.com/office/drawing/2016/5/9/chartex" xmlns:cx4="http://schemas.microsoft.com/office/drawing/2016/5/10/chartex" xmlns:cx5="http://schemas.microsoft.com/office/drawing/2016/5/11/chartex" xmlns:cx6="http://schemas.microsoft.com/office/drawing/2016/5/12/chartex" xmlns:cx7="http://schemas.microsoft.com/office/drawing/2016/5/13/chartex" xmlns:cx8="http://schemas.microsoft.com/office/drawing/2016/5/14/chartex" xmlns:mc="http://schemas.openxmlformats.org/markup-compatibility/2006" xmlns:aink="http://schemas.microsoft.com/office/drawing/2016/ink" xmlns:am3d="http://schemas.microsoft.com/office/drawing/2017/model3d" xmlns:o="urn:schemas-microsoft-com:office:office" xmlns:r="http://schemas.openxmlformats.org/officeDocument/2006/relationships" xmlns:m="http://schemas.openxmlformats.org/officeDocument/2006/math" xmlns:v="urn:schemas-microsoft-com:vml" xmlns:wp14="http://schemas.microsoft.com/office/word/2010/wordprocessingDrawing" xmlns:wp="http://schemas.openxmlformats.org/drawingml/2006/wordprocessingDrawing" xmlns:w10="urn:schemas-microsoft-com:office:word" xmlns:w="http://schemas.openxmlformats.org/wordprocessingml/2006/main" xmlns:w14="http://schemas.microsoft.com/office/word/2010/wordml" xmlns:w15="http://schemas.microsoft.com/office/word/2012/wordml" xmlns:w16cex="http://schemas.microsoft.com/office/word/2018/wordml/cex" xmlns:w16cid="http://schemas.microsoft.com/office/word/2016/wordml/cid" xmlns:w16="http://schemas.microsoft.com/office/word/2018/wordml" xmlns:w16sdtdh="http://schemas.microsoft.com/office/word/2020/wordml/sdtdatahash" xmlns:w16se="http://schemas.microsoft.com/office/word/2015/wordml/symex" xmlns:wpg="http://schemas.microsoft.com/office/word/2010/wordprocessingGroup" xmlns:wpi="http://schemas.microsoft.com/office/word/2010/wordprocessingInk" xmlns:wne="http://schemas.microsoft.com/office/word/2006/wordml" xmlns:wps="http://schemas.microsoft.com/office/word/2010/wordprocessingShape" mc:Ignorable="w14 w15 w16se w16cid w16 w16cex w16sdtdh wp14">
   <w:endnote w:type="separator" w:id="-1">
     <w:p>
       <w:r>
@@ -4733,7 +4587,7 @@
 </file>
 
 <file path=word/footer1.xml><?xml version="1.0" encoding="utf-8"?>
-<w:ftr xmlns:wpc="http://schemas.microsoft.com/office/word/2010/wordprocessingCanvas" xmlns:cx="http://schemas.microsoft.com/office/drawing/2014/chartex" xmlns:cx1="http://schemas.microsoft.com/office/drawing/2015/9/8/chartex" xmlns:cx2="http://schemas.microsoft.com/office/drawing/2015/10/21/chartex" xmlns:cx3="http://schemas.microsoft.com/office/drawing/2016/5/9/chartex" xmlns:cx4="http://schemas.microsoft.com/office/drawing/2016/5/10/chartex" xmlns:cx5="http://schemas.microsoft.com/office/drawing/2016/5/11/chartex" xmlns:cx6="http://schemas.microsoft.com/office/drawing/2016/5/12/chartex" xmlns:cx7="http://schemas.microsoft.com/office/drawing/2016/5/13/chartex" xmlns:cx8="http://schemas.microsoft.com/office/drawing/2016/5/14/chartex" xmlns:mc="http://schemas.openxmlformats.org/markup-compatibility/2006" xmlns:aink="http://schemas.microsoft.com/office/drawing/2016/ink" xmlns:am3d="http://schemas.microsoft.com/office/drawing/2017/model3d" xmlns:o="urn:schemas-microsoft-com:office:office" xmlns:r="http://schemas.openxmlformats.org/officeDocument/2006/relationships" xmlns:m="http://schemas.openxmlformats.org/officeDocument/2006/math" xmlns:v="urn:schemas-microsoft-com:vml" xmlns:wp14="http://schemas.microsoft.com/office/word/2010/wordprocessingDrawing" xmlns:wp="http://schemas.openxmlformats.org/drawingml/2006/wordprocessingDrawing" xmlns:w10="urn:schemas-microsoft-com:office:word" xmlns:w="http://schemas.openxmlformats.org/wordprocessingml/2006/main" xmlns:w14="http://schemas.microsoft.com/office/word/2010/wordml" xmlns:w15="http://schemas.microsoft.com/office/word/2012/wordml" xmlns:w16cex="http://schemas.microsoft.com/office/word/2018/wordml/cex" xmlns:w16cid="http://schemas.microsoft.com/office/word/2016/wordml/cid" xmlns:w16="http://schemas.microsoft.com/office/word/2018/wordml" xmlns:w16se="http://schemas.microsoft.com/office/word/2015/wordml/symex" xmlns:wpg="http://schemas.microsoft.com/office/word/2010/wordprocessingGroup" xmlns:wpi="http://schemas.microsoft.com/office/word/2010/wordprocessingInk" xmlns:wne="http://schemas.microsoft.com/office/word/2006/wordml" xmlns:wps="http://schemas.microsoft.com/office/word/2010/wordprocessingShape" mc:Ignorable="w14 w15 w16se w16cid w16 w16cex wp14">
+<w:ftr xmlns:wpc="http://schemas.microsoft.com/office/word/2010/wordprocessingCanvas" xmlns:cx="http://schemas.microsoft.com/office/drawing/2014/chartex" xmlns:cx1="http://schemas.microsoft.com/office/drawing/2015/9/8/chartex" xmlns:cx2="http://schemas.microsoft.com/office/drawing/2015/10/21/chartex" xmlns:cx3="http://schemas.microsoft.com/office/drawing/2016/5/9/chartex" xmlns:cx4="http://schemas.microsoft.com/office/drawing/2016/5/10/chartex" xmlns:cx5="http://schemas.microsoft.com/office/drawing/2016/5/11/chartex" xmlns:cx6="http://schemas.microsoft.com/office/drawing/2016/5/12/chartex" xmlns:cx7="http://schemas.microsoft.com/office/drawing/2016/5/13/chartex" xmlns:cx8="http://schemas.microsoft.com/office/drawing/2016/5/14/chartex" xmlns:mc="http://schemas.openxmlformats.org/markup-compatibility/2006" xmlns:aink="http://schemas.microsoft.com/office/drawing/2016/ink" xmlns:am3d="http://schemas.microsoft.com/office/drawing/2017/model3d" xmlns:o="urn:schemas-microsoft-com:office:office" xmlns:r="http://schemas.openxmlformats.org/officeDocument/2006/relationships" xmlns:m="http://schemas.openxmlformats.org/officeDocument/2006/math" xmlns:v="urn:schemas-microsoft-com:vml" xmlns:wp14="http://schemas.microsoft.com/office/word/2010/wordprocessingDrawing" xmlns:wp="http://schemas.openxmlformats.org/drawingml/2006/wordprocessingDrawing" xmlns:w10="urn:schemas-microsoft-com:office:word" xmlns:w="http://schemas.openxmlformats.org/wordprocessingml/2006/main" xmlns:w14="http://schemas.microsoft.com/office/word/2010/wordml" xmlns:w15="http://schemas.microsoft.com/office/word/2012/wordml" xmlns:w16cex="http://schemas.microsoft.com/office/word/2018/wordml/cex" xmlns:w16cid="http://schemas.microsoft.com/office/word/2016/wordml/cid" xmlns:w16="http://schemas.microsoft.com/office/word/2018/wordml" xmlns:w16sdtdh="http://schemas.microsoft.com/office/word/2020/wordml/sdtdatahash" xmlns:w16se="http://schemas.microsoft.com/office/word/2015/wordml/symex" xmlns:wpg="http://schemas.microsoft.com/office/word/2010/wordprocessingGroup" xmlns:wpi="http://schemas.microsoft.com/office/word/2010/wordprocessingInk" xmlns:wne="http://schemas.microsoft.com/office/word/2006/wordml" xmlns:wps="http://schemas.microsoft.com/office/word/2010/wordprocessingShape" mc:Ignorable="w14 w15 w16se w16cid w16 w16cex w16sdtdh wp14">
   <w:p>
     <w:pPr>
       <w:pStyle w:val="a7"/>
@@ -4754,7 +4608,7 @@
 </file>
 
 <file path=word/footnotes.xml><?xml version="1.0" encoding="utf-8"?>
-<w:footnotes xmlns:wpc="http://schemas.microsoft.com/office/word/2010/wordprocessingCanvas" xmlns:cx="http://schemas.microsoft.com/office/drawing/2014/chartex" xmlns:cx1="http://schemas.microsoft.com/office/drawing/2015/9/8/chartex" xmlns:cx2="http://schemas.microsoft.com/office/drawing/2015/10/21/chartex" xmlns:cx3="http://schemas.microsoft.com/office/drawing/2016/5/9/chartex" xmlns:cx4="http://schemas.microsoft.com/office/drawing/2016/5/10/chartex" xmlns:cx5="http://schemas.microsoft.com/office/drawing/2016/5/11/chartex" xmlns:cx6="http://schemas.microsoft.com/office/drawing/2016/5/12/chartex" xmlns:cx7="http://schemas.microsoft.com/office/drawing/2016/5/13/chartex" xmlns:cx8="http://schemas.microsoft.com/office/drawing/2016/5/14/chartex" xmlns:mc="http://schemas.openxmlformats.org/markup-compatibility/2006" xmlns:aink="http://schemas.microsoft.com/office/drawing/2016/ink" xmlns:am3d="http://schemas.microsoft.com/office/drawing/2017/model3d" xmlns:o="urn:schemas-microsoft-com:office:office" xmlns:r="http://schemas.openxmlformats.org/officeDocument/2006/relationships" xmlns:m="http://schemas.openxmlformats.org/officeDocument/2006/math" xmlns:v="urn:schemas-microsoft-com:vml" xmlns:wp14="http://schemas.microsoft.com/office/word/2010/wordprocessingDrawing" xmlns:wp="http://schemas.openxmlformats.org/drawingml/2006/wordprocessingDrawing" xmlns:w10="urn:schemas-microsoft-com:office:word" xmlns:w="http://schemas.openxmlformats.org/wordprocessingml/2006/main" xmlns:w14="http://schemas.microsoft.com/office/word/2010/wordml" xmlns:w15="http://schemas.microsoft.com/office/word/2012/wordml" xmlns:w16cex="http://schemas.microsoft.com/office/word/2018/wordml/cex" xmlns:w16cid="http://schemas.microsoft.com/office/word/2016/wordml/cid" xmlns:w16="http://schemas.microsoft.com/office/word/2018/wordml" xmlns:w16se="http://schemas.microsoft.com/office/word/2015/wordml/symex" xmlns:wpg="http://schemas.microsoft.com/office/word/2010/wordprocessingGroup" xmlns:wpi="http://schemas.microsoft.com/office/word/2010/wordprocessingInk" xmlns:wne="http://schemas.microsoft.com/office/word/2006/wordml" xmlns:wps="http://schemas.microsoft.com/office/word/2010/wordprocessingShape" mc:Ignorable="w14 w15 w16se w16cid w16 w16cex wp14">
+<w:footnotes xmlns:wpc="http://schemas.microsoft.com/office/word/2010/wordprocessingCanvas" xmlns:cx="http://schemas.microsoft.com/office/drawing/2014/chartex" xmlns:cx1="http://schemas.microsoft.com/office/drawing/2015/9/8/chartex" xmlns:cx2="http://schemas.microsoft.com/office/drawing/2015/10/21/chartex" xmlns:cx3="http://schemas.microsoft.com/office/drawing/2016/5/9/chartex" xmlns:cx4="http://schemas.microsoft.com/office/drawing/2016/5/10/chartex" xmlns:cx5="http://schemas.microsoft.com/office/drawing/2016/5/11/chartex" xmlns:cx6="http://schemas.microsoft.com/office/drawing/2016/5/12/chartex" xmlns:cx7="http://schemas.microsoft.com/office/drawing/2016/5/13/chartex" xmlns:cx8="http://schemas.microsoft.com/office/drawing/2016/5/14/chartex" xmlns:mc="http://schemas.openxmlformats.org/markup-compatibility/2006" xmlns:aink="http://schemas.microsoft.com/office/drawing/2016/ink" xmlns:am3d="http://schemas.microsoft.com/office/drawing/2017/model3d" xmlns:o="urn:schemas-microsoft-com:office:office" xmlns:r="http://schemas.openxmlformats.org/officeDocument/2006/relationships" xmlns:m="http://schemas.openxmlformats.org/officeDocument/2006/math" xmlns:v="urn:schemas-microsoft-com:vml" xmlns:wp14="http://schemas.microsoft.com/office/word/2010/wordprocessingDrawing" xmlns:wp="http://schemas.openxmlformats.org/drawingml/2006/wordprocessingDrawing" xmlns:w10="urn:schemas-microsoft-com:office:word" xmlns:w="http://schemas.openxmlformats.org/wordprocessingml/2006/main" xmlns:w14="http://schemas.microsoft.com/office/word/2010/wordml" xmlns:w15="http://schemas.microsoft.com/office/word/2012/wordml" xmlns:w16cex="http://schemas.microsoft.com/office/word/2018/wordml/cex" xmlns:w16cid="http://schemas.microsoft.com/office/word/2016/wordml/cid" xmlns:w16="http://schemas.microsoft.com/office/word/2018/wordml" xmlns:w16sdtdh="http://schemas.microsoft.com/office/word/2020/wordml/sdtdatahash" xmlns:w16se="http://schemas.microsoft.com/office/word/2015/wordml/symex" xmlns:wpg="http://schemas.microsoft.com/office/word/2010/wordprocessingGroup" xmlns:wpi="http://schemas.microsoft.com/office/word/2010/wordprocessingInk" xmlns:wne="http://schemas.microsoft.com/office/word/2006/wordml" xmlns:wps="http://schemas.microsoft.com/office/word/2010/wordprocessingShape" mc:Ignorable="w14 w15 w16se w16cid w16 w16cex w16sdtdh wp14">
   <w:footnote w:type="separator" w:id="-1">
     <w:p>
       <w:r>
@@ -4773,7 +4627,7 @@
 </file>
 
 <file path=word/header1.xml><?xml version="1.0" encoding="utf-8"?>
-<w:hdr xmlns:wpc="http://schemas.microsoft.com/office/word/2010/wordprocessingCanvas" xmlns:cx="http://schemas.microsoft.com/office/drawing/2014/chartex" xmlns:cx1="http://schemas.microsoft.com/office/drawing/2015/9/8/chartex" xmlns:cx2="http://schemas.microsoft.com/office/drawing/2015/10/21/chartex" xmlns:cx3="http://schemas.microsoft.com/office/drawing/2016/5/9/chartex" xmlns:cx4="http://schemas.microsoft.com/office/drawing/2016/5/10/chartex" xmlns:cx5="http://schemas.microsoft.com/office/drawing/2016/5/11/chartex" xmlns:cx6="http://schemas.microsoft.com/office/drawing/2016/5/12/chartex" xmlns:cx7="http://schemas.microsoft.com/office/drawing/2016/5/13/chartex" xmlns:cx8="http://schemas.microsoft.com/office/drawing/2016/5/14/chartex" xmlns:mc="http://schemas.openxmlformats.org/markup-compatibility/2006" xmlns:aink="http://schemas.microsoft.com/office/drawing/2016/ink" xmlns:am3d="http://schemas.microsoft.com/office/drawing/2017/model3d" xmlns:o="urn:schemas-microsoft-com:office:office" xmlns:r="http://schemas.openxmlformats.org/officeDocument/2006/relationships" xmlns:m="http://schemas.openxmlformats.org/officeDocument/2006/math" xmlns:v="urn:schemas-microsoft-com:vml" xmlns:wp14="http://schemas.microsoft.com/office/word/2010/wordprocessingDrawing" xmlns:wp="http://schemas.openxmlformats.org/drawingml/2006/wordprocessingDrawing" xmlns:w10="urn:schemas-microsoft-com:office:word" xmlns:w="http://schemas.openxmlformats.org/wordprocessingml/2006/main" xmlns:w14="http://schemas.microsoft.com/office/word/2010/wordml" xmlns:w15="http://schemas.microsoft.com/office/word/2012/wordml" xmlns:w16cex="http://schemas.microsoft.com/office/word/2018/wordml/cex" xmlns:w16cid="http://schemas.microsoft.com/office/word/2016/wordml/cid" xmlns:w16="http://schemas.microsoft.com/office/word/2018/wordml" xmlns:w16se="http://schemas.microsoft.com/office/word/2015/wordml/symex" xmlns:wpg="http://schemas.microsoft.com/office/word/2010/wordprocessingGroup" xmlns:wpi="http://schemas.microsoft.com/office/word/2010/wordprocessingInk" xmlns:wne="http://schemas.microsoft.com/office/word/2006/wordml" xmlns:wps="http://schemas.microsoft.com/office/word/2010/wordprocessingShape" mc:Ignorable="w14 w15 w16se w16cid w16 w16cex wp14">
+<w:hdr xmlns:wpc="http://schemas.microsoft.com/office/word/2010/wordprocessingCanvas" xmlns:cx="http://schemas.microsoft.com/office/drawing/2014/chartex" xmlns:cx1="http://schemas.microsoft.com/office/drawing/2015/9/8/chartex" xmlns:cx2="http://schemas.microsoft.com/office/drawing/2015/10/21/chartex" xmlns:cx3="http://schemas.microsoft.com/office/drawing/2016/5/9/chartex" xmlns:cx4="http://schemas.microsoft.com/office/drawing/2016/5/10/chartex" xmlns:cx5="http://schemas.microsoft.com/office/drawing/2016/5/11/chartex" xmlns:cx6="http://schemas.microsoft.com/office/drawing/2016/5/12/chartex" xmlns:cx7="http://schemas.microsoft.com/office/drawing/2016/5/13/chartex" xmlns:cx8="http://schemas.microsoft.com/office/drawing/2016/5/14/chartex" xmlns:mc="http://schemas.openxmlformats.org/markup-compatibility/2006" xmlns:aink="http://schemas.microsoft.com/office/drawing/2016/ink" xmlns:am3d="http://schemas.microsoft.com/office/drawing/2017/model3d" xmlns:o="urn:schemas-microsoft-com:office:office" xmlns:r="http://schemas.openxmlformats.org/officeDocument/2006/relationships" xmlns:m="http://schemas.openxmlformats.org/officeDocument/2006/math" xmlns:v="urn:schemas-microsoft-com:vml" xmlns:wp14="http://schemas.microsoft.com/office/word/2010/wordprocessingDrawing" xmlns:wp="http://schemas.openxmlformats.org/drawingml/2006/wordprocessingDrawing" xmlns:w10="urn:schemas-microsoft-com:office:word" xmlns:w="http://schemas.openxmlformats.org/wordprocessingml/2006/main" xmlns:w14="http://schemas.microsoft.com/office/word/2010/wordml" xmlns:w15="http://schemas.microsoft.com/office/word/2012/wordml" xmlns:w16cex="http://schemas.microsoft.com/office/word/2018/wordml/cex" xmlns:w16cid="http://schemas.microsoft.com/office/word/2016/wordml/cid" xmlns:w16="http://schemas.microsoft.com/office/word/2018/wordml" xmlns:w16sdtdh="http://schemas.microsoft.com/office/word/2020/wordml/sdtdatahash" xmlns:w16se="http://schemas.microsoft.com/office/word/2015/wordml/symex" xmlns:wpg="http://schemas.microsoft.com/office/word/2010/wordprocessingGroup" xmlns:wpi="http://schemas.microsoft.com/office/word/2010/wordprocessingInk" xmlns:wne="http://schemas.microsoft.com/office/word/2006/wordml" xmlns:wps="http://schemas.microsoft.com/office/word/2010/wordprocessingShape" mc:Ignorable="w14 w15 w16se w16cid w16 w16cex w16sdtdh wp14">
   <w:p>
     <w:pPr>
       <w:pStyle w:val="a3"/>
@@ -4810,7 +4664,7 @@
 </file>
 
 <file path=word/numbering.xml><?xml version="1.0" encoding="utf-8"?>
-<w:numbering xmlns:wpc="http://schemas.microsoft.com/office/word/2010/wordprocessingCanvas" xmlns:cx="http://schemas.microsoft.com/office/drawing/2014/chartex" xmlns:cx1="http://schemas.microsoft.com/office/drawing/2015/9/8/chartex" xmlns:cx2="http://schemas.microsoft.com/office/drawing/2015/10/21/chartex" xmlns:cx3="http://schemas.microsoft.com/office/drawing/2016/5/9/chartex" xmlns:cx4="http://schemas.microsoft.com/office/drawing/2016/5/10/chartex" xmlns:cx5="http://schemas.microsoft.com/office/drawing/2016/5/11/chartex" xmlns:cx6="http://schemas.microsoft.com/office/drawing/2016/5/12/chartex" xmlns:cx7="http://schemas.microsoft.com/office/drawing/2016/5/13/chartex" xmlns:cx8="http://schemas.microsoft.com/office/drawing/2016/5/14/chartex" xmlns:mc="http://schemas.openxmlformats.org/markup-compatibility/2006" xmlns:aink="http://schemas.microsoft.com/office/drawing/2016/ink" xmlns:am3d="http://schemas.microsoft.com/office/drawing/2017/model3d" xmlns:o="urn:schemas-microsoft-com:office:office" xmlns:r="http://schemas.openxmlformats.org/officeDocument/2006/relationships" xmlns:m="http://schemas.openxmlformats.org/officeDocument/2006/math" xmlns:v="urn:schemas-microsoft-com:vml" xmlns:wp14="http://schemas.microsoft.com/office/word/2010/wordprocessingDrawing" xmlns:wp="http://schemas.openxmlformats.org/drawingml/2006/wordprocessingDrawing" xmlns:w10="urn:schemas-microsoft-com:office:word" xmlns:w="http://schemas.openxmlformats.org/wordprocessingml/2006/main" xmlns:w14="http://schemas.microsoft.com/office/word/2010/wordml" xmlns:w15="http://schemas.microsoft.com/office/word/2012/wordml" xmlns:w16cex="http://schemas.microsoft.com/office/word/2018/wordml/cex" xmlns:w16cid="http://schemas.microsoft.com/office/word/2016/wordml/cid" xmlns:w16="http://schemas.microsoft.com/office/word/2018/wordml" xmlns:w16se="http://schemas.microsoft.com/office/word/2015/wordml/symex" xmlns:wpg="http://schemas.microsoft.com/office/word/2010/wordprocessingGroup" xmlns:wpi="http://schemas.microsoft.com/office/word/2010/wordprocessingInk" xmlns:wne="http://schemas.microsoft.com/office/word/2006/wordml" xmlns:wps="http://schemas.microsoft.com/office/word/2010/wordprocessingShape" mc:Ignorable="w14 w15 w16se w16cid w16 w16cex wp14">
+<w:numbering xmlns:wpc="http://schemas.microsoft.com/office/word/2010/wordprocessingCanvas" xmlns:cx="http://schemas.microsoft.com/office/drawing/2014/chartex" xmlns:cx1="http://schemas.microsoft.com/office/drawing/2015/9/8/chartex" xmlns:cx2="http://schemas.microsoft.com/office/drawing/2015/10/21/chartex" xmlns:cx3="http://schemas.microsoft.com/office/drawing/2016/5/9/chartex" xmlns:cx4="http://schemas.microsoft.com/office/drawing/2016/5/10/chartex" xmlns:cx5="http://schemas.microsoft.com/office/drawing/2016/5/11/chartex" xmlns:cx6="http://schemas.microsoft.com/office/drawing/2016/5/12/chartex" xmlns:cx7="http://schemas.microsoft.com/office/drawing/2016/5/13/chartex" xmlns:cx8="http://schemas.microsoft.com/office/drawing/2016/5/14/chartex" xmlns:mc="http://schemas.openxmlformats.org/markup-compatibility/2006" xmlns:aink="http://schemas.microsoft.com/office/drawing/2016/ink" xmlns:am3d="http://schemas.microsoft.com/office/drawing/2017/model3d" xmlns:o="urn:schemas-microsoft-com:office:office" xmlns:r="http://schemas.openxmlformats.org/officeDocument/2006/relationships" xmlns:m="http://schemas.openxmlformats.org/officeDocument/2006/math" xmlns:v="urn:schemas-microsoft-com:vml" xmlns:wp14="http://schemas.microsoft.com/office/word/2010/wordprocessingDrawing" xmlns:wp="http://schemas.openxmlformats.org/drawingml/2006/wordprocessingDrawing" xmlns:w10="urn:schemas-microsoft-com:office:word" xmlns:w="http://schemas.openxmlformats.org/wordprocessingml/2006/main" xmlns:w14="http://schemas.microsoft.com/office/word/2010/wordml" xmlns:w15="http://schemas.microsoft.com/office/word/2012/wordml" xmlns:w16cex="http://schemas.microsoft.com/office/word/2018/wordml/cex" xmlns:w16cid="http://schemas.microsoft.com/office/word/2016/wordml/cid" xmlns:w16="http://schemas.microsoft.com/office/word/2018/wordml" xmlns:w16sdtdh="http://schemas.microsoft.com/office/word/2020/wordml/sdtdatahash" xmlns:w16se="http://schemas.microsoft.com/office/word/2015/wordml/symex" xmlns:wpg="http://schemas.microsoft.com/office/word/2010/wordprocessingGroup" xmlns:wpi="http://schemas.microsoft.com/office/word/2010/wordprocessingInk" xmlns:wne="http://schemas.microsoft.com/office/word/2006/wordml" xmlns:wps="http://schemas.microsoft.com/office/word/2010/wordprocessingShape" mc:Ignorable="w14 w15 w16se w16cid w16 w16cex w16sdtdh wp14">
   <w:abstractNum w:abstractNumId="0" w15:restartNumberingAfterBreak="0">
     <w:nsid w:val="182209C7"/>
     <w:multiLevelType w:val="hybridMultilevel"/>
@@ -5139,7 +4993,7 @@
 </file>
 
 <file path=word/styles.xml><?xml version="1.0" encoding="utf-8"?>
-<w:styles xmlns:mc="http://schemas.openxmlformats.org/markup-compatibility/2006" xmlns:r="http://schemas.openxmlformats.org/officeDocument/2006/relationships" xmlns:w="http://schemas.openxmlformats.org/wordprocessingml/2006/main" xmlns:w14="http://schemas.microsoft.com/office/word/2010/wordml" xmlns:w15="http://schemas.microsoft.com/office/word/2012/wordml" xmlns:w16cex="http://schemas.microsoft.com/office/word/2018/wordml/cex" xmlns:w16cid="http://schemas.microsoft.com/office/word/2016/wordml/cid" xmlns:w16="http://schemas.microsoft.com/office/word/2018/wordml" xmlns:w16se="http://schemas.microsoft.com/office/word/2015/wordml/symex" mc:Ignorable="w14 w15 w16se w16cid w16 w16cex">
+<w:styles xmlns:mc="http://schemas.openxmlformats.org/markup-compatibility/2006" xmlns:r="http://schemas.openxmlformats.org/officeDocument/2006/relationships" xmlns:w="http://schemas.openxmlformats.org/wordprocessingml/2006/main" xmlns:w14="http://schemas.microsoft.com/office/word/2010/wordml" xmlns:w15="http://schemas.microsoft.com/office/word/2012/wordml" xmlns:w16cex="http://schemas.microsoft.com/office/word/2018/wordml/cex" xmlns:w16cid="http://schemas.microsoft.com/office/word/2016/wordml/cid" xmlns:w16="http://schemas.microsoft.com/office/word/2018/wordml" xmlns:w16sdtdh="http://schemas.microsoft.com/office/word/2020/wordml/sdtdatahash" xmlns:w16se="http://schemas.microsoft.com/office/word/2015/wordml/symex" mc:Ignorable="w14 w15 w16se w16cid w16 w16cex w16sdtdh">
   <w:docDefaults>
     <w:rPrDefault>
       <w:rPr>

</xml_diff>

<commit_message>
feat: add new number to price
</commit_message>
<xml_diff>
--- a/price.docx
+++ b/price.docx
@@ -1186,7 +1186,7 @@
                                 <w:color w:val="0F086C"/>
                                 <w:sz w:val="18"/>
                                 <w:szCs w:val="18"/>
-                                <w:lang w:val="be-BY"/>
+                                <w:lang w:val="en-US"/>
                               </w:rPr>
                             </w:pPr>
                             <w:r>
@@ -1198,6 +1198,26 @@
                                 <w:lang w:val="be-BY"/>
                               </w:rPr>
                               <w:t>Tel:</w:t>
+                            </w:r>
+                            <w:r>
+                              <w:rPr>
+                                <w:b/>
+                                <w:color w:val="0F086C"/>
+                                <w:sz w:val="18"/>
+                                <w:szCs w:val="18"/>
+                                <w:lang w:val="be-BY"/>
+                              </w:rPr>
+                              <w:t xml:space="preserve"> +</w:t>
+                            </w:r>
+                            <w:r>
+                              <w:rPr>
+                                <w:b/>
+                                <w:color w:val="0F086C"/>
+                                <w:sz w:val="18"/>
+                                <w:szCs w:val="18"/>
+                                <w:lang w:val="en-US"/>
+                              </w:rPr>
+                              <w:t>995511308126</w:t>
                             </w:r>
                           </w:p>
                           <w:p>
@@ -1291,7 +1311,11 @@
           </mc:Choice>
           <mc:Fallback>
             <w:pict>
-              <v:shape w14:anchorId="40A57DB2" id="Надпись 4" o:spid="_x0000_s1027" type="#_x0000_t202" style="position:absolute;left:0;text-align:left;margin-left:-28.8pt;margin-top:-21.05pt;width:162.75pt;height:120.75pt;z-index:251660288;visibility:visible;mso-wrap-style:square;mso-width-percent:0;mso-height-percent:0;mso-wrap-distance-left:9pt;mso-wrap-distance-top:0;mso-wrap-distance-right:9pt;mso-wrap-distance-bottom:0;mso-position-horizontal:absolute;mso-position-horizontal-relative:text;mso-position-vertical:absolute;mso-position-vertical-relative:text;mso-width-percent:0;mso-height-percent:0;mso-width-relative:page;mso-height-relative:page;v-text-anchor:top" o:gfxdata="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" filled="f" stroked="f">
+              <v:shapetype w14:anchorId="40A57DB2" id="_x0000_t202" coordsize="21600,21600" o:spt="202" path="m,l,21600r21600,l21600,xe">
+                <v:stroke joinstyle="miter"/>
+                <v:path gradientshapeok="t" o:connecttype="rect"/>
+              </v:shapetype>
+              <v:shape id="Надпись 4" o:spid="_x0000_s1027" type="#_x0000_t202" style="position:absolute;left:0;text-align:left;margin-left:-28.8pt;margin-top:-21.05pt;width:162.75pt;height:120.75pt;z-index:251660288;visibility:visible;mso-wrap-style:square;mso-width-percent:0;mso-height-percent:0;mso-wrap-distance-left:9pt;mso-wrap-distance-top:0;mso-wrap-distance-right:9pt;mso-wrap-distance-bottom:0;mso-position-horizontal:absolute;mso-position-horizontal-relative:text;mso-position-vertical:absolute;mso-position-vertical-relative:text;mso-width-percent:0;mso-height-percent:0;mso-width-relative:page;mso-height-relative:page;v-text-anchor:top" o:gfxdata="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" filled="f" stroked="f">
                 <v:textbox>
                   <w:txbxContent>
                     <w:p>
@@ -1719,7 +1743,7 @@
                           <w:color w:val="0F086C"/>
                           <w:sz w:val="18"/>
                           <w:szCs w:val="18"/>
-                          <w:lang w:val="be-BY"/>
+                          <w:lang w:val="en-US"/>
                         </w:rPr>
                       </w:pPr>
                       <w:r>
@@ -1731,6 +1755,26 @@
                           <w:lang w:val="be-BY"/>
                         </w:rPr>
                         <w:t>Tel:</w:t>
+                      </w:r>
+                      <w:r>
+                        <w:rPr>
+                          <w:b/>
+                          <w:color w:val="0F086C"/>
+                          <w:sz w:val="18"/>
+                          <w:szCs w:val="18"/>
+                          <w:lang w:val="be-BY"/>
+                        </w:rPr>
+                        <w:t xml:space="preserve"> +</w:t>
+                      </w:r>
+                      <w:r>
+                        <w:rPr>
+                          <w:b/>
+                          <w:color w:val="0F086C"/>
+                          <w:sz w:val="18"/>
+                          <w:szCs w:val="18"/>
+                          <w:lang w:val="en-US"/>
+                        </w:rPr>
+                        <w:t>995511308126</w:t>
                       </w:r>
                     </w:p>
                     <w:p>

</xml_diff>